<commit_message>
Update | Changed content for myself
</commit_message>
<xml_diff>
--- a/SSS_CC_Project_Report.docx
+++ b/SSS_CC_Project_Report.docx
@@ -522,25 +522,7 @@
           <w:i/>
           <w:iCs/>
         </w:rPr>
-        <w:t xml:space="preserve">We only allow .JPEG, .JPG and .PNG image file extensions and we run a check on the </w:t>
-      </w:r>
-      <w:proofErr w:type="spellStart"/>
-      <w:r>
-        <w:rPr>
-          <w:bCs/>
-          <w:i/>
-          <w:iCs/>
-        </w:rPr>
-        <w:t>file_name</w:t>
-      </w:r>
-      <w:proofErr w:type="spellEnd"/>
-      <w:r>
-        <w:rPr>
-          <w:bCs/>
-          <w:i/>
-          <w:iCs/>
-        </w:rPr>
-        <w:t xml:space="preserve"> </w:t>
+        <w:t xml:space="preserve">We only allow .JPEG, .JPG and .PNG image file extensions and we run a check on the file_name </w:t>
       </w:r>
       <w:r>
         <w:rPr>
@@ -1386,21 +1368,7 @@
         <w:rPr>
           <w:bCs/>
         </w:rPr>
-        <w:t xml:space="preserve">Request Queue contains Input jobs as messages that are consumed by the ‘App Tier Stack’ . Each message consists </w:t>
-      </w:r>
-      <w:proofErr w:type="spellStart"/>
-      <w:r>
-        <w:rPr>
-          <w:bCs/>
-        </w:rPr>
-        <w:t>image_name</w:t>
-      </w:r>
-      <w:proofErr w:type="spellEnd"/>
-      <w:r>
-        <w:rPr>
-          <w:bCs/>
-        </w:rPr>
-        <w:t xml:space="preserve"> in the body, which is the key to fetch the original image from the persistence storage.</w:t>
+        <w:t>Request Queue contains Input jobs as messages that are consumed by the ‘App Tier Stack’ . Each message consists image_name in the body, which is the key to fetch the original image from the persistence storage.</w:t>
       </w:r>
     </w:p>
     <w:p>
@@ -1672,14 +1640,7 @@
         <w:rPr>
           <w:color w:val="000000"/>
         </w:rPr>
-        <w:t xml:space="preserve">When all requests are done processing by the App tier stack, each app tier instance continues to long-poll the request queue for a maximum of X times. This is done to use the existing App Tier stack in case more requests come into the queue. If they do, App tier stack will continue processing the results and output the classification result. If no new message comes in even after the </w:t>
-      </w:r>
-      <w:proofErr w:type="spellStart"/>
-      <w:r>
-        <w:rPr>
-          <w:color w:val="000000"/>
-        </w:rPr>
-        <w:t>X</w:t>
+        <w:t>When all requests are done processing by the App tier stack, each app tier instance continues to long-poll the request queue for a maximum of X times. This is done to use the existing App Tier stack in case more requests come into the queue. If they do, App tier stack will continue processing the results and output the classification result. If no new message comes in even after the X</w:t>
       </w:r>
       <w:r>
         <w:rPr>
@@ -1688,7 +1649,6 @@
         </w:rPr>
         <w:t>th</w:t>
       </w:r>
-      <w:proofErr w:type="spellEnd"/>
       <w:r>
         <w:rPr>
           <w:color w:val="000000"/>
@@ -1744,18 +1704,8 @@
           <w:iCs/>
           <w:color w:val="000000"/>
         </w:rPr>
-        <w:t xml:space="preserve">ec2 instance </w:t>
-      </w:r>
-      <w:proofErr w:type="spellStart"/>
-      <w:r>
-        <w:rPr>
-          <w:i/>
-          <w:iCs/>
-          <w:color w:val="000000"/>
-        </w:rPr>
-        <w:t>id</w:t>
-      </w:r>
-      <w:proofErr w:type="spellEnd"/>
+        <w:t>ec2 instance id</w:t>
+      </w:r>
       <w:r>
         <w:rPr>
           <w:color w:val="000000"/>
@@ -4237,66 +4187,6 @@
     </w:p>
     <w:p>
       <w:pPr>
-        <w:ind w:leftChars="0" w:left="0" w:firstLineChars="0" w:firstLine="0"/>
-        <w:rPr>
-          <w:rFonts w:asciiTheme="majorHAnsi" w:eastAsia="Times New Roman" w:hAnsiTheme="majorHAnsi" w:cstheme="majorHAnsi"/>
-          <w:sz w:val="24"/>
-          <w:szCs w:val="24"/>
-        </w:rPr>
-      </w:pPr>
-    </w:p>
-    <w:p>
-      <w:pPr>
-        <w:ind w:leftChars="0" w:left="0" w:firstLineChars="0" w:firstLine="0"/>
-        <w:rPr>
-          <w:rFonts w:asciiTheme="majorHAnsi" w:eastAsia="Times New Roman" w:hAnsiTheme="majorHAnsi" w:cstheme="majorHAnsi"/>
-          <w:sz w:val="24"/>
-          <w:szCs w:val="24"/>
-        </w:rPr>
-      </w:pPr>
-    </w:p>
-    <w:p>
-      <w:pPr>
-        <w:ind w:leftChars="0" w:left="0" w:firstLineChars="0" w:firstLine="0"/>
-        <w:rPr>
-          <w:rFonts w:asciiTheme="majorHAnsi" w:eastAsia="Times New Roman" w:hAnsiTheme="majorHAnsi" w:cstheme="majorHAnsi"/>
-          <w:sz w:val="24"/>
-          <w:szCs w:val="24"/>
-        </w:rPr>
-      </w:pPr>
-    </w:p>
-    <w:p>
-      <w:pPr>
-        <w:ind w:leftChars="0" w:left="0" w:firstLineChars="0" w:firstLine="0"/>
-        <w:rPr>
-          <w:rFonts w:asciiTheme="majorHAnsi" w:eastAsia="Times New Roman" w:hAnsiTheme="majorHAnsi" w:cstheme="majorHAnsi"/>
-          <w:sz w:val="24"/>
-          <w:szCs w:val="24"/>
-        </w:rPr>
-      </w:pPr>
-    </w:p>
-    <w:p>
-      <w:pPr>
-        <w:ind w:leftChars="0" w:left="0" w:firstLineChars="0" w:firstLine="0"/>
-        <w:rPr>
-          <w:rFonts w:asciiTheme="majorHAnsi" w:eastAsia="Times New Roman" w:hAnsiTheme="majorHAnsi" w:cstheme="majorHAnsi"/>
-          <w:sz w:val="24"/>
-          <w:szCs w:val="24"/>
-        </w:rPr>
-      </w:pPr>
-    </w:p>
-    <w:p>
-      <w:pPr>
-        <w:ind w:leftChars="0" w:left="0" w:firstLineChars="0" w:firstLine="0"/>
-        <w:rPr>
-          <w:rFonts w:asciiTheme="majorHAnsi" w:eastAsia="Times New Roman" w:hAnsiTheme="majorHAnsi" w:cstheme="majorHAnsi"/>
-          <w:sz w:val="24"/>
-          <w:szCs w:val="24"/>
-        </w:rPr>
-      </w:pPr>
-    </w:p>
-    <w:p>
-      <w:pPr>
         <w:pStyle w:val="ListParagraph"/>
         <w:numPr>
           <w:ilvl w:val="0"/>
@@ -4304,7 +4194,7 @@
         </w:numPr>
         <w:ind w:leftChars="0" w:firstLineChars="0"/>
         <w:rPr>
-          <w:rFonts w:ascii="Times New Roman" w:eastAsia="Times New Roman" w:hAnsi="Times New Roman" w:cs="Times New Roman"/>
+          <w:rFonts w:asciiTheme="majorHAnsi" w:eastAsia="Times New Roman" w:hAnsiTheme="majorHAnsi" w:cstheme="majorHAnsi"/>
           <w:i/>
           <w:iCs/>
           <w:sz w:val="28"/>
@@ -4313,7 +4203,7 @@
       </w:pPr>
       <w:r>
         <w:rPr>
-          <w:rFonts w:ascii="Times New Roman" w:eastAsia="Times New Roman" w:hAnsi="Times New Roman" w:cs="Times New Roman"/>
+          <w:rFonts w:asciiTheme="majorHAnsi" w:eastAsia="Times New Roman" w:hAnsiTheme="majorHAnsi" w:cstheme="majorHAnsi"/>
           <w:i/>
           <w:iCs/>
           <w:sz w:val="28"/>
@@ -4331,7 +4221,7 @@
         </w:numPr>
         <w:ind w:leftChars="0" w:firstLineChars="0"/>
         <w:rPr>
-          <w:rFonts w:ascii="Times New Roman" w:eastAsia="Times New Roman" w:hAnsi="Times New Roman" w:cs="Times New Roman"/>
+          <w:rFonts w:asciiTheme="majorHAnsi" w:eastAsia="Times New Roman" w:hAnsiTheme="majorHAnsi" w:cstheme="majorHAnsi"/>
           <w:i/>
           <w:iCs/>
           <w:sz w:val="28"/>
@@ -4340,204 +4230,299 @@
       </w:pPr>
       <w:r>
         <w:rPr>
-          <w:rFonts w:ascii="Times New Roman" w:eastAsia="Times New Roman" w:hAnsi="Times New Roman" w:cs="Times New Roman"/>
+          <w:rFonts w:asciiTheme="majorHAnsi" w:eastAsia="Times New Roman" w:hAnsiTheme="majorHAnsi" w:cstheme="majorHAnsi"/>
+          <w:b/>
+          <w:bCs/>
           <w:i/>
           <w:iCs/>
           <w:sz w:val="28"/>
           <w:szCs w:val="28"/>
         </w:rPr>
-        <w:t>Design:</w:t>
-      </w:r>
-      <w:r>
-        <w:rPr>
-          <w:rFonts w:asciiTheme="majorHAnsi" w:eastAsia="Times New Roman" w:hAnsiTheme="majorHAnsi" w:cstheme="majorHAnsi"/>
-          <w:sz w:val="24"/>
-          <w:szCs w:val="24"/>
-        </w:rPr>
-        <w:t xml:space="preserve"> I was responsible for the complete architectural design for the application</w:t>
-      </w:r>
-      <w:r>
-        <w:rPr>
-          <w:rFonts w:asciiTheme="majorHAnsi" w:eastAsia="Times New Roman" w:hAnsiTheme="majorHAnsi" w:cstheme="majorHAnsi"/>
-          <w:sz w:val="24"/>
-          <w:szCs w:val="24"/>
-        </w:rPr>
-        <w:t xml:space="preserve"> such as using FIFO queues to main the sequence of input images, Single S3 bucket to store both Input images and Output results and the logic to start the app tier logic on instance boot.</w:t>
-      </w:r>
-      <w:r>
-        <w:rPr>
-          <w:rFonts w:asciiTheme="majorHAnsi" w:eastAsia="Times New Roman" w:hAnsiTheme="majorHAnsi" w:cstheme="majorHAnsi"/>
-          <w:sz w:val="24"/>
-          <w:szCs w:val="24"/>
-        </w:rPr>
-        <w:t xml:space="preserve"> </w:t>
-      </w:r>
-      <w:r>
-        <w:rPr>
-          <w:rFonts w:asciiTheme="majorHAnsi" w:eastAsia="Times New Roman" w:hAnsiTheme="majorHAnsi" w:cstheme="majorHAnsi"/>
-          <w:sz w:val="24"/>
-          <w:szCs w:val="24"/>
-        </w:rPr>
-        <w:t xml:space="preserve">I presented the idea to have multi-threading in the web tier to accomplish the various responsibilities of web-controller and tasks like interaction with AWS resources. Another requirement for the project was to receive the image classification results asynchronously without human intervention, so I suggested the use of web-sockets for an asynchronous connection with the web tier and the front end. </w:t>
-      </w:r>
-    </w:p>
-    <w:p>
-      <w:pPr>
-        <w:pStyle w:val="ListParagraph"/>
-        <w:numPr>
-          <w:ilvl w:val="1"/>
-          <w:numId w:val="6"/>
-        </w:numPr>
-        <w:ind w:leftChars="0" w:firstLineChars="0"/>
-        <w:rPr>
-          <w:rFonts w:ascii="Times New Roman" w:eastAsia="Times New Roman" w:hAnsi="Times New Roman" w:cs="Times New Roman"/>
+        <w:t>Design</w:t>
+      </w:r>
+      <w:r>
+        <w:rPr>
+          <w:rFonts w:asciiTheme="majorHAnsi" w:eastAsia="Times New Roman" w:hAnsiTheme="majorHAnsi" w:cstheme="majorHAnsi"/>
           <w:i/>
           <w:iCs/>
           <w:sz w:val="28"/>
           <w:szCs w:val="28"/>
         </w:rPr>
-      </w:pPr>
-      <w:r>
-        <w:rPr>
-          <w:rFonts w:ascii="Times New Roman" w:eastAsia="Times New Roman" w:hAnsi="Times New Roman" w:cs="Times New Roman"/>
+        <w:t>:</w:t>
+      </w:r>
+      <w:r>
+        <w:rPr>
+          <w:rFonts w:asciiTheme="majorHAnsi" w:eastAsia="Times New Roman" w:hAnsiTheme="majorHAnsi" w:cstheme="majorHAnsi"/>
+          <w:sz w:val="24"/>
+          <w:szCs w:val="24"/>
+        </w:rPr>
+        <w:t xml:space="preserve"> I was responsible for the complete architectural design for the application</w:t>
+      </w:r>
+      <w:r>
+        <w:rPr>
+          <w:rFonts w:asciiTheme="majorHAnsi" w:eastAsia="Times New Roman" w:hAnsiTheme="majorHAnsi" w:cstheme="majorHAnsi"/>
+          <w:sz w:val="24"/>
+          <w:szCs w:val="24"/>
+        </w:rPr>
+        <w:t xml:space="preserve"> such as </w:t>
+      </w:r>
+      <w:r>
+        <w:rPr>
+          <w:rFonts w:asciiTheme="majorHAnsi" w:eastAsia="Times New Roman" w:hAnsiTheme="majorHAnsi" w:cstheme="majorHAnsi"/>
+          <w:sz w:val="24"/>
+          <w:szCs w:val="24"/>
+        </w:rPr>
+        <w:t xml:space="preserve">placement and interaction flow of AWS components, </w:t>
+      </w:r>
+      <w:r>
+        <w:rPr>
+          <w:rFonts w:asciiTheme="majorHAnsi" w:eastAsia="Times New Roman" w:hAnsiTheme="majorHAnsi" w:cstheme="majorHAnsi"/>
+          <w:sz w:val="24"/>
+          <w:szCs w:val="24"/>
+        </w:rPr>
+        <w:t>FIFO queues to main</w:t>
+      </w:r>
+      <w:r>
+        <w:rPr>
+          <w:rFonts w:asciiTheme="majorHAnsi" w:eastAsia="Times New Roman" w:hAnsiTheme="majorHAnsi" w:cstheme="majorHAnsi"/>
+          <w:sz w:val="24"/>
+          <w:szCs w:val="24"/>
+        </w:rPr>
+        <w:t xml:space="preserve">tain the </w:t>
+      </w:r>
+      <w:r>
+        <w:rPr>
+          <w:rFonts w:asciiTheme="majorHAnsi" w:eastAsia="Times New Roman" w:hAnsiTheme="majorHAnsi" w:cstheme="majorHAnsi"/>
+          <w:sz w:val="24"/>
+          <w:szCs w:val="24"/>
+        </w:rPr>
+        <w:t>sequence of</w:t>
+      </w:r>
+      <w:r>
+        <w:rPr>
+          <w:rFonts w:asciiTheme="majorHAnsi" w:eastAsia="Times New Roman" w:hAnsiTheme="majorHAnsi" w:cstheme="majorHAnsi"/>
+          <w:sz w:val="24"/>
+          <w:szCs w:val="24"/>
+        </w:rPr>
+        <w:t xml:space="preserve"> messages</w:t>
+      </w:r>
+      <w:r>
+        <w:rPr>
+          <w:rFonts w:asciiTheme="majorHAnsi" w:eastAsia="Times New Roman" w:hAnsiTheme="majorHAnsi" w:cstheme="majorHAnsi"/>
+          <w:sz w:val="24"/>
+          <w:szCs w:val="24"/>
+        </w:rPr>
+        <w:t>, S3 bucket to store both Input images and Output results</w:t>
+      </w:r>
+      <w:r>
+        <w:rPr>
+          <w:rFonts w:asciiTheme="majorHAnsi" w:eastAsia="Times New Roman" w:hAnsiTheme="majorHAnsi" w:cstheme="majorHAnsi"/>
+          <w:sz w:val="24"/>
+          <w:szCs w:val="24"/>
+        </w:rPr>
+        <w:t xml:space="preserve">, </w:t>
+      </w:r>
+      <w:r>
+        <w:rPr>
+          <w:rFonts w:asciiTheme="majorHAnsi" w:eastAsia="Times New Roman" w:hAnsiTheme="majorHAnsi" w:cstheme="majorHAnsi"/>
+          <w:sz w:val="24"/>
+          <w:szCs w:val="24"/>
+        </w:rPr>
+        <w:t xml:space="preserve">the logic to start the </w:t>
+      </w:r>
+      <w:r>
+        <w:rPr>
+          <w:rFonts w:asciiTheme="majorHAnsi" w:eastAsia="Times New Roman" w:hAnsiTheme="majorHAnsi" w:cstheme="majorHAnsi"/>
+          <w:sz w:val="24"/>
+          <w:szCs w:val="24"/>
+        </w:rPr>
+        <w:t>python scripts</w:t>
+      </w:r>
+      <w:r>
+        <w:rPr>
+          <w:rFonts w:asciiTheme="majorHAnsi" w:eastAsia="Times New Roman" w:hAnsiTheme="majorHAnsi" w:cstheme="majorHAnsi"/>
+          <w:sz w:val="24"/>
+          <w:szCs w:val="24"/>
+        </w:rPr>
+        <w:t xml:space="preserve"> on instance boot</w:t>
+      </w:r>
+      <w:r>
+        <w:rPr>
+          <w:rFonts w:asciiTheme="majorHAnsi" w:eastAsia="Times New Roman" w:hAnsiTheme="majorHAnsi" w:cstheme="majorHAnsi"/>
+          <w:sz w:val="24"/>
+          <w:szCs w:val="24"/>
+        </w:rPr>
+        <w:t>, creation</w:t>
+      </w:r>
+      <w:r>
+        <w:rPr>
+          <w:rFonts w:asciiTheme="majorHAnsi" w:eastAsia="Times New Roman" w:hAnsiTheme="majorHAnsi" w:cstheme="majorHAnsi"/>
+          <w:sz w:val="24"/>
+          <w:szCs w:val="24"/>
+        </w:rPr>
+        <w:t>,</w:t>
+      </w:r>
+      <w:r>
+        <w:rPr>
+          <w:rFonts w:asciiTheme="majorHAnsi" w:eastAsia="Times New Roman" w:hAnsiTheme="majorHAnsi" w:cstheme="majorHAnsi"/>
+          <w:sz w:val="24"/>
+          <w:szCs w:val="24"/>
+        </w:rPr>
+        <w:t xml:space="preserve"> and </w:t>
+      </w:r>
+      <w:r>
+        <w:rPr>
+          <w:rFonts w:asciiTheme="majorHAnsi" w:eastAsia="Times New Roman" w:hAnsiTheme="majorHAnsi" w:cstheme="majorHAnsi"/>
+          <w:sz w:val="24"/>
+          <w:szCs w:val="24"/>
+        </w:rPr>
+        <w:lastRenderedPageBreak/>
+        <w:t>management of communication channels, etc.</w:t>
+      </w:r>
+      <w:r>
+        <w:rPr>
+          <w:rFonts w:asciiTheme="majorHAnsi" w:eastAsia="Times New Roman" w:hAnsiTheme="majorHAnsi" w:cstheme="majorHAnsi"/>
+          <w:sz w:val="24"/>
+          <w:szCs w:val="24"/>
+        </w:rPr>
+        <w:t xml:space="preserve"> </w:t>
+      </w:r>
+      <w:r>
+        <w:rPr>
+          <w:rFonts w:asciiTheme="majorHAnsi" w:eastAsia="Times New Roman" w:hAnsiTheme="majorHAnsi" w:cstheme="majorHAnsi"/>
+          <w:sz w:val="24"/>
+          <w:szCs w:val="24"/>
+        </w:rPr>
+        <w:t xml:space="preserve">I presented the idea to have multi-threading in the web tier to accomplish the various responsibilities of web-controller and tasks like interaction with AWS </w:t>
+      </w:r>
+      <w:r>
+        <w:rPr>
+          <w:rFonts w:asciiTheme="majorHAnsi" w:eastAsia="Times New Roman" w:hAnsiTheme="majorHAnsi" w:cstheme="majorHAnsi"/>
+          <w:sz w:val="24"/>
+          <w:szCs w:val="24"/>
+        </w:rPr>
+        <w:t>resources</w:t>
+      </w:r>
+      <w:r>
+        <w:rPr>
+          <w:rFonts w:asciiTheme="majorHAnsi" w:eastAsia="Times New Roman" w:hAnsiTheme="majorHAnsi" w:cstheme="majorHAnsi"/>
+          <w:sz w:val="24"/>
+          <w:szCs w:val="24"/>
+        </w:rPr>
+        <w:t xml:space="preserve">. Another requirement for the project was to receive the image classification results without human intervention, so I suggested </w:t>
+      </w:r>
+      <w:r>
+        <w:rPr>
+          <w:rFonts w:asciiTheme="majorHAnsi" w:eastAsia="Times New Roman" w:hAnsiTheme="majorHAnsi" w:cstheme="majorHAnsi"/>
+          <w:sz w:val="24"/>
+          <w:szCs w:val="24"/>
+        </w:rPr>
+        <w:t xml:space="preserve">and integrated </w:t>
+      </w:r>
+      <w:r>
+        <w:rPr>
+          <w:rFonts w:asciiTheme="majorHAnsi" w:eastAsia="Times New Roman" w:hAnsiTheme="majorHAnsi" w:cstheme="majorHAnsi"/>
+          <w:sz w:val="24"/>
+          <w:szCs w:val="24"/>
+        </w:rPr>
+        <w:t xml:space="preserve">the use of web-sockets for an asynchronous connection with the web tier and the front end. </w:t>
+      </w:r>
+    </w:p>
+    <w:p>
+      <w:pPr>
+        <w:pStyle w:val="ListParagraph"/>
+        <w:numPr>
+          <w:ilvl w:val="1"/>
+          <w:numId w:val="6"/>
+        </w:numPr>
+        <w:ind w:leftChars="0" w:firstLineChars="0"/>
+        <w:rPr>
+          <w:rFonts w:asciiTheme="majorHAnsi" w:eastAsia="Times New Roman" w:hAnsiTheme="majorHAnsi" w:cstheme="majorHAnsi"/>
           <w:i/>
           <w:iCs/>
           <w:sz w:val="28"/>
           <w:szCs w:val="28"/>
         </w:rPr>
-        <w:t>Implementation:</w:t>
-      </w:r>
-      <w:r>
-        <w:rPr>
-          <w:rFonts w:ascii="Times New Roman" w:eastAsia="Times New Roman" w:hAnsi="Times New Roman" w:cs="Times New Roman"/>
+      </w:pPr>
+      <w:r>
+        <w:rPr>
+          <w:rFonts w:asciiTheme="majorHAnsi" w:eastAsia="Times New Roman" w:hAnsiTheme="majorHAnsi" w:cstheme="majorHAnsi"/>
+          <w:b/>
+          <w:bCs/>
           <w:i/>
           <w:iCs/>
           <w:sz w:val="28"/>
           <w:szCs w:val="28"/>
         </w:rPr>
-        <w:t xml:space="preserve"> </w:t>
-      </w:r>
-      <w:r>
-        <w:rPr>
-          <w:rFonts w:asciiTheme="majorHAnsi" w:eastAsia="Times New Roman" w:hAnsiTheme="majorHAnsi" w:cstheme="majorHAnsi"/>
-          <w:sz w:val="24"/>
-          <w:szCs w:val="24"/>
-        </w:rPr>
-        <w:t>I was</w:t>
-      </w:r>
-      <w:r>
-        <w:rPr>
-          <w:rFonts w:asciiTheme="majorHAnsi" w:eastAsia="Times New Roman" w:hAnsiTheme="majorHAnsi" w:cstheme="majorHAnsi"/>
-          <w:sz w:val="24"/>
-          <w:szCs w:val="24"/>
-        </w:rPr>
-        <w:t xml:space="preserve"> responsible for the complete implementation of the web tier which includes </w:t>
-      </w:r>
-      <w:r>
-        <w:rPr>
-          <w:rFonts w:asciiTheme="majorHAnsi" w:eastAsia="Times New Roman" w:hAnsiTheme="majorHAnsi" w:cstheme="majorHAnsi"/>
-          <w:sz w:val="24"/>
-          <w:szCs w:val="24"/>
-        </w:rPr>
-        <w:t xml:space="preserve">-&gt; </w:t>
-      </w:r>
-    </w:p>
-    <w:p>
-      <w:pPr>
-        <w:pStyle w:val="ListParagraph"/>
-        <w:numPr>
-          <w:ilvl w:val="2"/>
-          <w:numId w:val="6"/>
-        </w:numPr>
-        <w:ind w:leftChars="0" w:firstLineChars="0"/>
-        <w:rPr>
-          <w:rFonts w:ascii="Times New Roman" w:eastAsia="Times New Roman" w:hAnsi="Times New Roman" w:cs="Times New Roman"/>
+        <w:t>Implementation</w:t>
+      </w:r>
+      <w:r>
+        <w:rPr>
+          <w:rFonts w:asciiTheme="majorHAnsi" w:eastAsia="Times New Roman" w:hAnsiTheme="majorHAnsi" w:cstheme="majorHAnsi"/>
           <w:i/>
           <w:iCs/>
           <w:sz w:val="28"/>
           <w:szCs w:val="28"/>
         </w:rPr>
-      </w:pPr>
-      <w:r>
-        <w:rPr>
-          <w:rFonts w:asciiTheme="majorHAnsi" w:eastAsia="Times New Roman" w:hAnsiTheme="majorHAnsi" w:cstheme="majorHAnsi"/>
-          <w:sz w:val="24"/>
-          <w:szCs w:val="24"/>
-        </w:rPr>
-        <w:t>Writing</w:t>
-      </w:r>
-      <w:r>
-        <w:rPr>
-          <w:rFonts w:asciiTheme="majorHAnsi" w:eastAsia="Times New Roman" w:hAnsiTheme="majorHAnsi" w:cstheme="majorHAnsi"/>
-          <w:sz w:val="24"/>
-          <w:szCs w:val="24"/>
-        </w:rPr>
-        <w:t xml:space="preserve"> </w:t>
-      </w:r>
-      <w:r>
-        <w:rPr>
-          <w:rFonts w:asciiTheme="majorHAnsi" w:eastAsia="Times New Roman" w:hAnsiTheme="majorHAnsi" w:cstheme="majorHAnsi"/>
-          <w:sz w:val="24"/>
-          <w:szCs w:val="24"/>
-        </w:rPr>
-        <w:t>the</w:t>
-      </w:r>
-      <w:r>
-        <w:rPr>
-          <w:rFonts w:asciiTheme="majorHAnsi" w:eastAsia="Times New Roman" w:hAnsiTheme="majorHAnsi" w:cstheme="majorHAnsi"/>
-          <w:sz w:val="24"/>
-          <w:szCs w:val="24"/>
-        </w:rPr>
-        <w:t xml:space="preserve"> HTTP server using Flask in Python</w:t>
-      </w:r>
-      <w:r>
-        <w:rPr>
-          <w:rFonts w:asciiTheme="majorHAnsi" w:eastAsia="Times New Roman" w:hAnsiTheme="majorHAnsi" w:cstheme="majorHAnsi"/>
-          <w:sz w:val="24"/>
-          <w:szCs w:val="24"/>
-        </w:rPr>
-        <w:t>, setting up API GET/POST Endpoints, handling uploading of files at the web tier</w:t>
-      </w:r>
-    </w:p>
-    <w:p>
-      <w:pPr>
-        <w:pStyle w:val="ListParagraph"/>
-        <w:numPr>
-          <w:ilvl w:val="2"/>
-          <w:numId w:val="6"/>
-        </w:numPr>
-        <w:ind w:leftChars="0" w:firstLineChars="0"/>
-        <w:rPr>
-          <w:rFonts w:ascii="Times New Roman" w:eastAsia="Times New Roman" w:hAnsi="Times New Roman" w:cs="Times New Roman"/>
+        <w:t>:</w:t>
+      </w:r>
+      <w:r>
+        <w:rPr>
+          <w:rFonts w:asciiTheme="majorHAnsi" w:eastAsia="Times New Roman" w:hAnsiTheme="majorHAnsi" w:cstheme="majorHAnsi"/>
           <w:i/>
           <w:iCs/>
           <w:sz w:val="28"/>
           <w:szCs w:val="28"/>
         </w:rPr>
-      </w:pPr>
-      <w:r>
-        <w:rPr>
-          <w:rFonts w:asciiTheme="majorHAnsi" w:eastAsia="Times New Roman" w:hAnsiTheme="majorHAnsi" w:cstheme="majorHAnsi"/>
-          <w:sz w:val="24"/>
-          <w:szCs w:val="24"/>
-        </w:rPr>
-        <w:t>S</w:t>
-      </w:r>
-      <w:r>
-        <w:rPr>
-          <w:rFonts w:asciiTheme="majorHAnsi" w:eastAsia="Times New Roman" w:hAnsiTheme="majorHAnsi" w:cstheme="majorHAnsi"/>
-          <w:sz w:val="24"/>
-          <w:szCs w:val="24"/>
-        </w:rPr>
-        <w:t>etting up a web socket connection with the front-end using Flask-socketio</w:t>
-      </w:r>
-      <w:r>
-        <w:rPr>
-          <w:rFonts w:asciiTheme="majorHAnsi" w:eastAsia="Times New Roman" w:hAnsiTheme="majorHAnsi" w:cstheme="majorHAnsi"/>
-          <w:sz w:val="24"/>
-          <w:szCs w:val="24"/>
-        </w:rPr>
-        <w:t>, managing reconnection of socket connection</w:t>
+        <w:t xml:space="preserve"> </w:t>
+      </w:r>
+      <w:r>
+        <w:rPr>
+          <w:rFonts w:asciiTheme="majorHAnsi" w:eastAsia="Times New Roman" w:hAnsiTheme="majorHAnsi" w:cstheme="majorHAnsi"/>
+          <w:sz w:val="24"/>
+          <w:szCs w:val="24"/>
+        </w:rPr>
+        <w:t xml:space="preserve">I was responsible for the complete implementation of the web tier </w:t>
+      </w:r>
+      <w:r>
+        <w:rPr>
+          <w:rFonts w:asciiTheme="majorHAnsi" w:eastAsia="Times New Roman" w:hAnsiTheme="majorHAnsi" w:cstheme="majorHAnsi"/>
+          <w:sz w:val="24"/>
+          <w:szCs w:val="24"/>
+        </w:rPr>
+        <w:t xml:space="preserve">(webtier.py and webtier_helper.py) </w:t>
+      </w:r>
+      <w:r>
+        <w:rPr>
+          <w:rFonts w:asciiTheme="majorHAnsi" w:eastAsia="Times New Roman" w:hAnsiTheme="majorHAnsi" w:cstheme="majorHAnsi"/>
+          <w:sz w:val="24"/>
+          <w:szCs w:val="24"/>
+        </w:rPr>
+        <w:t>which include</w:t>
+      </w:r>
+      <w:r>
+        <w:rPr>
+          <w:rFonts w:asciiTheme="majorHAnsi" w:eastAsia="Times New Roman" w:hAnsiTheme="majorHAnsi" w:cstheme="majorHAnsi"/>
+          <w:sz w:val="24"/>
+          <w:szCs w:val="24"/>
+        </w:rPr>
+        <w:t>d</w:t>
+      </w:r>
+      <w:r>
+        <w:rPr>
+          <w:rFonts w:asciiTheme="majorHAnsi" w:eastAsia="Times New Roman" w:hAnsiTheme="majorHAnsi" w:cstheme="majorHAnsi"/>
+          <w:sz w:val="24"/>
+          <w:szCs w:val="24"/>
+        </w:rPr>
+        <w:t xml:space="preserve"> </w:t>
+      </w:r>
+      <w:r>
+        <w:rPr>
+          <w:rFonts w:asciiTheme="majorHAnsi" w:eastAsia="Times New Roman" w:hAnsiTheme="majorHAnsi" w:cstheme="majorHAnsi"/>
+          <w:sz w:val="24"/>
+          <w:szCs w:val="24"/>
+        </w:rPr>
+        <w:t xml:space="preserve">-&gt; </w:t>
       </w:r>
     </w:p>
     <w:p>
@@ -4549,7 +4534,7 @@
         </w:numPr>
         <w:ind w:leftChars="0" w:firstLineChars="0"/>
         <w:rPr>
-          <w:rFonts w:ascii="Times New Roman" w:eastAsia="Times New Roman" w:hAnsi="Times New Roman" w:cs="Times New Roman"/>
+          <w:rFonts w:asciiTheme="majorHAnsi" w:eastAsia="Times New Roman" w:hAnsiTheme="majorHAnsi" w:cstheme="majorHAnsi"/>
           <w:i/>
           <w:iCs/>
           <w:sz w:val="28"/>
@@ -4562,7 +4547,7 @@
           <w:sz w:val="24"/>
           <w:szCs w:val="24"/>
         </w:rPr>
-        <w:t>Handling of web socket</w:t>
+        <w:t>Writing</w:t>
       </w:r>
       <w:r>
         <w:rPr>
@@ -4578,7 +4563,79 @@
           <w:sz w:val="24"/>
           <w:szCs w:val="24"/>
         </w:rPr>
-        <w:t xml:space="preserve">events at the front end </w:t>
+        <w:t>the</w:t>
+      </w:r>
+      <w:r>
+        <w:rPr>
+          <w:rFonts w:asciiTheme="majorHAnsi" w:eastAsia="Times New Roman" w:hAnsiTheme="majorHAnsi" w:cstheme="majorHAnsi"/>
+          <w:sz w:val="24"/>
+          <w:szCs w:val="24"/>
+        </w:rPr>
+        <w:t xml:space="preserve"> HTTP server using Flask in Python</w:t>
+      </w:r>
+      <w:r>
+        <w:rPr>
+          <w:rFonts w:asciiTheme="majorHAnsi" w:eastAsia="Times New Roman" w:hAnsiTheme="majorHAnsi" w:cstheme="majorHAnsi"/>
+          <w:sz w:val="24"/>
+          <w:szCs w:val="24"/>
+        </w:rPr>
+        <w:t>, setting up API GET/POST Endpoints, handling uploading</w:t>
+      </w:r>
+      <w:r>
+        <w:rPr>
+          <w:rFonts w:asciiTheme="majorHAnsi" w:eastAsia="Times New Roman" w:hAnsiTheme="majorHAnsi" w:cstheme="majorHAnsi"/>
+          <w:sz w:val="24"/>
+          <w:szCs w:val="24"/>
+        </w:rPr>
+        <w:t>, filtering</w:t>
+      </w:r>
+      <w:r>
+        <w:rPr>
+          <w:rFonts w:asciiTheme="majorHAnsi" w:eastAsia="Times New Roman" w:hAnsiTheme="majorHAnsi" w:cstheme="majorHAnsi"/>
+          <w:sz w:val="24"/>
+          <w:szCs w:val="24"/>
+        </w:rPr>
+        <w:t>,</w:t>
+      </w:r>
+      <w:r>
+        <w:rPr>
+          <w:rFonts w:asciiTheme="majorHAnsi" w:eastAsia="Times New Roman" w:hAnsiTheme="majorHAnsi" w:cstheme="majorHAnsi"/>
+          <w:sz w:val="24"/>
+          <w:szCs w:val="24"/>
+        </w:rPr>
+        <w:t xml:space="preserve"> and saving </w:t>
+      </w:r>
+      <w:r>
+        <w:rPr>
+          <w:rFonts w:asciiTheme="majorHAnsi" w:eastAsia="Times New Roman" w:hAnsiTheme="majorHAnsi" w:cstheme="majorHAnsi"/>
+          <w:sz w:val="24"/>
+          <w:szCs w:val="24"/>
+        </w:rPr>
+        <w:t xml:space="preserve">of </w:t>
+      </w:r>
+      <w:r>
+        <w:rPr>
+          <w:rFonts w:asciiTheme="majorHAnsi" w:eastAsia="Times New Roman" w:hAnsiTheme="majorHAnsi" w:cstheme="majorHAnsi"/>
+          <w:sz w:val="24"/>
+          <w:szCs w:val="24"/>
+        </w:rPr>
+        <w:t xml:space="preserve">image </w:t>
+      </w:r>
+      <w:r>
+        <w:rPr>
+          <w:rFonts w:asciiTheme="majorHAnsi" w:eastAsia="Times New Roman" w:hAnsiTheme="majorHAnsi" w:cstheme="majorHAnsi"/>
+          <w:sz w:val="24"/>
+          <w:szCs w:val="24"/>
+        </w:rPr>
+        <w:t>files at the web tier</w:t>
+      </w:r>
+      <w:r>
+        <w:rPr>
+          <w:rFonts w:asciiTheme="majorHAnsi" w:eastAsia="Times New Roman" w:hAnsiTheme="majorHAnsi" w:cstheme="majorHAnsi"/>
+          <w:sz w:val="24"/>
+          <w:szCs w:val="24"/>
+        </w:rPr>
+        <w:t xml:space="preserve"> </w:t>
       </w:r>
     </w:p>
     <w:p>
@@ -4590,7 +4647,7 @@
         </w:numPr>
         <w:ind w:leftChars="0" w:firstLineChars="0"/>
         <w:rPr>
-          <w:rFonts w:ascii="Times New Roman" w:eastAsia="Times New Roman" w:hAnsi="Times New Roman" w:cs="Times New Roman"/>
+          <w:rFonts w:asciiTheme="majorHAnsi" w:eastAsia="Times New Roman" w:hAnsiTheme="majorHAnsi" w:cstheme="majorHAnsi"/>
           <w:i/>
           <w:iCs/>
           <w:sz w:val="28"/>
@@ -4603,35 +4660,43 @@
           <w:sz w:val="24"/>
           <w:szCs w:val="24"/>
         </w:rPr>
-        <w:t xml:space="preserve">Handling </w:t>
-      </w:r>
-      <w:r>
-        <w:rPr>
-          <w:rFonts w:asciiTheme="majorHAnsi" w:eastAsia="Times New Roman" w:hAnsiTheme="majorHAnsi" w:cstheme="majorHAnsi"/>
-          <w:sz w:val="24"/>
-          <w:szCs w:val="24"/>
-        </w:rPr>
-        <w:t>multi-threading for execution of multiple jobs in parallel</w:t>
-      </w:r>
-      <w:r>
-        <w:rPr>
-          <w:rFonts w:asciiTheme="majorHAnsi" w:eastAsia="Times New Roman" w:hAnsiTheme="majorHAnsi" w:cstheme="majorHAnsi"/>
-          <w:sz w:val="24"/>
-          <w:szCs w:val="24"/>
-        </w:rPr>
-        <w:t xml:space="preserve"> which include creating EC2 instances by polling the queue and listening to output results from the response queue</w:t>
-      </w:r>
-    </w:p>
-    <w:p>
-      <w:pPr>
-        <w:pStyle w:val="ListParagraph"/>
-        <w:numPr>
-          <w:ilvl w:val="1"/>
+        <w:t>S</w:t>
+      </w:r>
+      <w:r>
+        <w:rPr>
+          <w:rFonts w:asciiTheme="majorHAnsi" w:eastAsia="Times New Roman" w:hAnsiTheme="majorHAnsi" w:cstheme="majorHAnsi"/>
+          <w:sz w:val="24"/>
+          <w:szCs w:val="24"/>
+        </w:rPr>
+        <w:t>etting up a web socket connection with the front-end using Flask-socketio</w:t>
+      </w:r>
+      <w:r>
+        <w:rPr>
+          <w:rFonts w:asciiTheme="majorHAnsi" w:eastAsia="Times New Roman" w:hAnsiTheme="majorHAnsi" w:cstheme="majorHAnsi"/>
+          <w:sz w:val="24"/>
+          <w:szCs w:val="24"/>
+        </w:rPr>
+        <w:t>, managing reconnection of socket connection</w:t>
+      </w:r>
+      <w:r>
+        <w:rPr>
+          <w:rFonts w:asciiTheme="majorHAnsi" w:eastAsia="Times New Roman" w:hAnsiTheme="majorHAnsi" w:cstheme="majorHAnsi"/>
+          <w:sz w:val="24"/>
+          <w:szCs w:val="24"/>
+        </w:rPr>
+        <w:t xml:space="preserve">, sending of socket events at appropriate places in the application logic </w:t>
+      </w:r>
+    </w:p>
+    <w:p>
+      <w:pPr>
+        <w:pStyle w:val="ListParagraph"/>
+        <w:numPr>
+          <w:ilvl w:val="2"/>
           <w:numId w:val="6"/>
         </w:numPr>
         <w:ind w:leftChars="0" w:firstLineChars="0"/>
         <w:rPr>
-          <w:rFonts w:ascii="Times New Roman" w:eastAsia="Times New Roman" w:hAnsi="Times New Roman" w:cs="Times New Roman"/>
+          <w:rFonts w:asciiTheme="majorHAnsi" w:eastAsia="Times New Roman" w:hAnsiTheme="majorHAnsi" w:cstheme="majorHAnsi"/>
           <w:i/>
           <w:iCs/>
           <w:sz w:val="28"/>
@@ -4640,418 +4705,759 @@
       </w:pPr>
       <w:r>
         <w:rPr>
-          <w:rFonts w:ascii="Times New Roman" w:eastAsia="Times New Roman" w:hAnsi="Times New Roman" w:cs="Times New Roman"/>
+          <w:rFonts w:asciiTheme="majorHAnsi" w:eastAsia="Times New Roman" w:hAnsiTheme="majorHAnsi" w:cstheme="majorHAnsi"/>
+          <w:sz w:val="24"/>
+          <w:szCs w:val="24"/>
+        </w:rPr>
+        <w:t>Handling of web socket</w:t>
+      </w:r>
+      <w:r>
+        <w:rPr>
+          <w:rFonts w:asciiTheme="majorHAnsi" w:eastAsia="Times New Roman" w:hAnsiTheme="majorHAnsi" w:cstheme="majorHAnsi"/>
+          <w:sz w:val="24"/>
+          <w:szCs w:val="24"/>
+        </w:rPr>
+        <w:t xml:space="preserve"> </w:t>
+      </w:r>
+      <w:r>
+        <w:rPr>
+          <w:rFonts w:asciiTheme="majorHAnsi" w:eastAsia="Times New Roman" w:hAnsiTheme="majorHAnsi" w:cstheme="majorHAnsi"/>
+          <w:sz w:val="24"/>
+          <w:szCs w:val="24"/>
+        </w:rPr>
+        <w:t xml:space="preserve">events at the front end </w:t>
+      </w:r>
+      <w:r>
+        <w:rPr>
+          <w:rFonts w:asciiTheme="majorHAnsi" w:eastAsia="Times New Roman" w:hAnsiTheme="majorHAnsi" w:cstheme="majorHAnsi"/>
+          <w:sz w:val="24"/>
+          <w:szCs w:val="24"/>
+        </w:rPr>
+        <w:t>as well as back end</w:t>
+      </w:r>
+    </w:p>
+    <w:p>
+      <w:pPr>
+        <w:pStyle w:val="ListParagraph"/>
+        <w:numPr>
+          <w:ilvl w:val="2"/>
+          <w:numId w:val="6"/>
+        </w:numPr>
+        <w:ind w:leftChars="0" w:firstLineChars="0"/>
+        <w:rPr>
+          <w:rFonts w:asciiTheme="majorHAnsi" w:eastAsia="Times New Roman" w:hAnsiTheme="majorHAnsi" w:cstheme="majorHAnsi"/>
           <w:i/>
           <w:iCs/>
           <w:sz w:val="28"/>
           <w:szCs w:val="28"/>
         </w:rPr>
-        <w:t>Testing:</w:t>
-      </w:r>
-      <w:r>
-        <w:rPr>
-          <w:rFonts w:ascii="Times New Roman" w:eastAsia="Times New Roman" w:hAnsi="Times New Roman" w:cs="Times New Roman"/>
+      </w:pPr>
+      <w:r>
+        <w:rPr>
+          <w:rFonts w:asciiTheme="majorHAnsi" w:eastAsia="Times New Roman" w:hAnsiTheme="majorHAnsi" w:cstheme="majorHAnsi"/>
+          <w:sz w:val="24"/>
+          <w:szCs w:val="24"/>
+        </w:rPr>
+        <w:t xml:space="preserve">Handling </w:t>
+      </w:r>
+      <w:r>
+        <w:rPr>
+          <w:rFonts w:asciiTheme="majorHAnsi" w:eastAsia="Times New Roman" w:hAnsiTheme="majorHAnsi" w:cstheme="majorHAnsi"/>
+          <w:sz w:val="24"/>
+          <w:szCs w:val="24"/>
+        </w:rPr>
+        <w:t>multi-threading for execution of multiple jobs in parallel</w:t>
+      </w:r>
+      <w:r>
+        <w:rPr>
+          <w:rFonts w:asciiTheme="majorHAnsi" w:eastAsia="Times New Roman" w:hAnsiTheme="majorHAnsi" w:cstheme="majorHAnsi"/>
+          <w:sz w:val="24"/>
+          <w:szCs w:val="24"/>
+        </w:rPr>
+        <w:t xml:space="preserve"> which include creating EC2 instances by polling the queue and listening to output results from the response queue</w:t>
+      </w:r>
+    </w:p>
+    <w:p>
+      <w:pPr>
+        <w:pStyle w:val="ListParagraph"/>
+        <w:numPr>
+          <w:ilvl w:val="1"/>
+          <w:numId w:val="6"/>
+        </w:numPr>
+        <w:ind w:leftChars="0" w:firstLineChars="0"/>
+        <w:rPr>
+          <w:rFonts w:asciiTheme="majorHAnsi" w:eastAsia="Times New Roman" w:hAnsiTheme="majorHAnsi" w:cstheme="majorHAnsi"/>
           <w:i/>
           <w:iCs/>
           <w:sz w:val="28"/>
           <w:szCs w:val="28"/>
         </w:rPr>
-        <w:t xml:space="preserve"> </w:t>
-      </w:r>
-      <w:r>
-        <w:rPr>
-          <w:rFonts w:asciiTheme="majorHAnsi" w:eastAsia="Times New Roman" w:hAnsiTheme="majorHAnsi" w:cstheme="majorHAnsi"/>
-          <w:sz w:val="24"/>
-          <w:szCs w:val="24"/>
-        </w:rPr>
-        <w:t xml:space="preserve"> I performed Unit testing on web tier code logic by running all functions in independent environment. Integration T</w:t>
-      </w:r>
-      <w:r>
-        <w:rPr>
-          <w:rFonts w:asciiTheme="majorHAnsi" w:eastAsia="Times New Roman" w:hAnsiTheme="majorHAnsi" w:cstheme="majorHAnsi"/>
-          <w:sz w:val="24"/>
-          <w:szCs w:val="24"/>
-        </w:rPr>
-        <w:t xml:space="preserve">esting was a collaborative </w:t>
-      </w:r>
-      <w:r>
-        <w:rPr>
-          <w:rFonts w:asciiTheme="majorHAnsi" w:eastAsia="Times New Roman" w:hAnsiTheme="majorHAnsi" w:cstheme="majorHAnsi"/>
-          <w:sz w:val="24"/>
-          <w:szCs w:val="24"/>
-        </w:rPr>
-        <w:t>effort,</w:t>
-      </w:r>
-      <w:r>
-        <w:rPr>
-          <w:rFonts w:asciiTheme="majorHAnsi" w:eastAsia="Times New Roman" w:hAnsiTheme="majorHAnsi" w:cstheme="majorHAnsi"/>
-          <w:sz w:val="24"/>
-          <w:szCs w:val="24"/>
-        </w:rPr>
-        <w:t xml:space="preserve"> and we tested the application on our own personal machines using our AWS</w:t>
-      </w:r>
-      <w:r>
-        <w:rPr>
-          <w:rFonts w:asciiTheme="majorHAnsi" w:eastAsia="Times New Roman" w:hAnsiTheme="majorHAnsi" w:cstheme="majorHAnsi"/>
-          <w:sz w:val="24"/>
-          <w:szCs w:val="24"/>
-        </w:rPr>
-        <w:t xml:space="preserve"> credentials. I tested the application in different loads (from 1 to 300 images) and different input format</w:t>
-      </w:r>
-      <w:r>
-        <w:rPr>
-          <w:rFonts w:asciiTheme="majorHAnsi" w:eastAsia="Times New Roman" w:hAnsiTheme="majorHAnsi" w:cstheme="majorHAnsi"/>
-          <w:sz w:val="24"/>
-          <w:szCs w:val="24"/>
-        </w:rPr>
-        <w:t>s</w:t>
-      </w:r>
-      <w:r>
-        <w:rPr>
-          <w:rFonts w:asciiTheme="majorHAnsi" w:eastAsia="Times New Roman" w:hAnsiTheme="majorHAnsi" w:cstheme="majorHAnsi"/>
-          <w:sz w:val="24"/>
-          <w:szCs w:val="24"/>
-        </w:rPr>
-        <w:t xml:space="preserve"> (.jpeg and .</w:t>
-      </w:r>
-      <w:proofErr w:type="spellStart"/>
-      <w:r>
-        <w:rPr>
-          <w:rFonts w:asciiTheme="majorHAnsi" w:eastAsia="Times New Roman" w:hAnsiTheme="majorHAnsi" w:cstheme="majorHAnsi"/>
-          <w:sz w:val="24"/>
-          <w:szCs w:val="24"/>
-        </w:rPr>
-        <w:t>png</w:t>
-      </w:r>
-      <w:proofErr w:type="spellEnd"/>
-      <w:r>
-        <w:rPr>
-          <w:rFonts w:asciiTheme="majorHAnsi" w:eastAsia="Times New Roman" w:hAnsiTheme="majorHAnsi" w:cstheme="majorHAnsi"/>
-          <w:sz w:val="24"/>
-          <w:szCs w:val="24"/>
-        </w:rPr>
-        <w:t>)</w:t>
-      </w:r>
-      <w:r>
-        <w:rPr>
-          <w:rFonts w:asciiTheme="majorHAnsi" w:eastAsia="Times New Roman" w:hAnsiTheme="majorHAnsi" w:cstheme="majorHAnsi"/>
-          <w:sz w:val="24"/>
-          <w:szCs w:val="24"/>
-        </w:rPr>
-        <w:t xml:space="preserve"> </w:t>
-      </w:r>
-    </w:p>
-    <w:p>
-      <w:pPr>
-        <w:pStyle w:val="ListParagraph"/>
-        <w:numPr>
-          <w:ilvl w:val="1"/>
-          <w:numId w:val="6"/>
-        </w:numPr>
-        <w:ind w:leftChars="0" w:firstLineChars="0"/>
-        <w:rPr>
-          <w:rFonts w:ascii="Times New Roman" w:eastAsia="Times New Roman" w:hAnsi="Times New Roman" w:cs="Times New Roman"/>
+      </w:pPr>
+      <w:r>
+        <w:rPr>
+          <w:rFonts w:asciiTheme="majorHAnsi" w:eastAsia="Times New Roman" w:hAnsiTheme="majorHAnsi" w:cstheme="majorHAnsi"/>
+          <w:b/>
+          <w:bCs/>
           <w:i/>
           <w:iCs/>
           <w:sz w:val="28"/>
           <w:szCs w:val="28"/>
         </w:rPr>
-      </w:pPr>
-      <w:r>
-        <w:rPr>
-          <w:rFonts w:ascii="Times New Roman" w:eastAsia="Times New Roman" w:hAnsi="Times New Roman" w:cs="Times New Roman"/>
+        <w:t>Testing</w:t>
+      </w:r>
+      <w:r>
+        <w:rPr>
+          <w:rFonts w:asciiTheme="majorHAnsi" w:eastAsia="Times New Roman" w:hAnsiTheme="majorHAnsi" w:cstheme="majorHAnsi"/>
           <w:i/>
           <w:iCs/>
           <w:sz w:val="28"/>
           <w:szCs w:val="28"/>
         </w:rPr>
-        <w:t xml:space="preserve">Driving the project: </w:t>
-      </w:r>
-      <w:r>
-        <w:rPr>
-          <w:rFonts w:asciiTheme="majorHAnsi" w:eastAsia="Times New Roman" w:hAnsiTheme="majorHAnsi" w:cstheme="majorHAnsi"/>
-          <w:sz w:val="24"/>
-          <w:szCs w:val="24"/>
-        </w:rPr>
-        <w:t>I set up the project directory, GIT hub repository</w:t>
-      </w:r>
-      <w:r>
-        <w:rPr>
-          <w:rFonts w:asciiTheme="majorHAnsi" w:eastAsia="Times New Roman" w:hAnsiTheme="majorHAnsi" w:cstheme="majorHAnsi"/>
-          <w:sz w:val="24"/>
-          <w:szCs w:val="24"/>
-        </w:rPr>
-        <w:t xml:space="preserve">, Project tracking using issues, Pull requests, Peer code review, etc. </w:t>
-      </w:r>
-    </w:p>
-    <w:p>
-      <w:pPr>
-        <w:ind w:leftChars="0" w:left="0" w:firstLineChars="0" w:firstLine="0"/>
-        <w:rPr>
-          <w:rFonts w:ascii="Times New Roman" w:eastAsia="Times New Roman" w:hAnsi="Times New Roman" w:cs="Times New Roman"/>
+        <w:t>:</w:t>
+      </w:r>
+      <w:r>
+        <w:rPr>
+          <w:rFonts w:asciiTheme="majorHAnsi" w:eastAsia="Times New Roman" w:hAnsiTheme="majorHAnsi" w:cstheme="majorHAnsi"/>
           <w:i/>
           <w:iCs/>
           <w:sz w:val="28"/>
           <w:szCs w:val="28"/>
         </w:rPr>
-      </w:pPr>
-    </w:p>
-    <w:p>
-      <w:pPr>
-        <w:ind w:leftChars="0" w:left="0" w:firstLineChars="0" w:firstLine="0"/>
-        <w:rPr>
-          <w:rFonts w:ascii="Times New Roman" w:eastAsia="Times New Roman" w:hAnsi="Times New Roman" w:cs="Times New Roman"/>
+        <w:t xml:space="preserve"> </w:t>
+      </w:r>
+      <w:r>
+        <w:rPr>
+          <w:rFonts w:asciiTheme="majorHAnsi" w:eastAsia="Times New Roman" w:hAnsiTheme="majorHAnsi" w:cstheme="majorHAnsi"/>
+          <w:sz w:val="24"/>
+          <w:szCs w:val="24"/>
+        </w:rPr>
+        <w:t xml:space="preserve"> I performed Unit testing on web tier code logic by running all functions in independent</w:t>
+      </w:r>
+      <w:r>
+        <w:rPr>
+          <w:rFonts w:asciiTheme="majorHAnsi" w:eastAsia="Times New Roman" w:hAnsiTheme="majorHAnsi" w:cstheme="majorHAnsi"/>
+          <w:sz w:val="24"/>
+          <w:szCs w:val="24"/>
+        </w:rPr>
+        <w:t xml:space="preserve"> and isolated</w:t>
+      </w:r>
+      <w:r>
+        <w:rPr>
+          <w:rFonts w:asciiTheme="majorHAnsi" w:eastAsia="Times New Roman" w:hAnsiTheme="majorHAnsi" w:cstheme="majorHAnsi"/>
+          <w:sz w:val="24"/>
+          <w:szCs w:val="24"/>
+        </w:rPr>
+        <w:t xml:space="preserve"> environment. Integration T</w:t>
+      </w:r>
+      <w:r>
+        <w:rPr>
+          <w:rFonts w:asciiTheme="majorHAnsi" w:eastAsia="Times New Roman" w:hAnsiTheme="majorHAnsi" w:cstheme="majorHAnsi"/>
+          <w:sz w:val="24"/>
+          <w:szCs w:val="24"/>
+        </w:rPr>
+        <w:t xml:space="preserve">esting </w:t>
+      </w:r>
+      <w:r>
+        <w:rPr>
+          <w:rFonts w:asciiTheme="majorHAnsi" w:eastAsia="Times New Roman" w:hAnsiTheme="majorHAnsi" w:cstheme="majorHAnsi"/>
+          <w:sz w:val="24"/>
+          <w:szCs w:val="24"/>
+        </w:rPr>
+        <w:t xml:space="preserve">for components </w:t>
+      </w:r>
+      <w:r>
+        <w:rPr>
+          <w:rFonts w:asciiTheme="majorHAnsi" w:eastAsia="Times New Roman" w:hAnsiTheme="majorHAnsi" w:cstheme="majorHAnsi"/>
+          <w:sz w:val="24"/>
+          <w:szCs w:val="24"/>
+        </w:rPr>
+        <w:t xml:space="preserve">was a collaborative </w:t>
+      </w:r>
+      <w:r>
+        <w:rPr>
+          <w:rFonts w:asciiTheme="majorHAnsi" w:eastAsia="Times New Roman" w:hAnsiTheme="majorHAnsi" w:cstheme="majorHAnsi"/>
+          <w:sz w:val="24"/>
+          <w:szCs w:val="24"/>
+        </w:rPr>
+        <w:t>effort</w:t>
+      </w:r>
+      <w:r>
+        <w:rPr>
+          <w:rFonts w:asciiTheme="majorHAnsi" w:eastAsia="Times New Roman" w:hAnsiTheme="majorHAnsi" w:cstheme="majorHAnsi"/>
+          <w:sz w:val="24"/>
+          <w:szCs w:val="24"/>
+        </w:rPr>
+        <w:t xml:space="preserve">, </w:t>
+      </w:r>
+      <w:r>
+        <w:rPr>
+          <w:rFonts w:asciiTheme="majorHAnsi" w:eastAsia="Times New Roman" w:hAnsiTheme="majorHAnsi" w:cstheme="majorHAnsi"/>
+          <w:sz w:val="24"/>
+          <w:szCs w:val="24"/>
+        </w:rPr>
+        <w:t xml:space="preserve">we tested </w:t>
+      </w:r>
+      <w:r>
+        <w:rPr>
+          <w:rFonts w:asciiTheme="majorHAnsi" w:eastAsia="Times New Roman" w:hAnsiTheme="majorHAnsi" w:cstheme="majorHAnsi"/>
+          <w:sz w:val="24"/>
+          <w:szCs w:val="24"/>
+        </w:rPr>
+        <w:t xml:space="preserve">the components we implemented with the other components </w:t>
+      </w:r>
+      <w:r>
+        <w:rPr>
+          <w:rFonts w:asciiTheme="majorHAnsi" w:eastAsia="Times New Roman" w:hAnsiTheme="majorHAnsi" w:cstheme="majorHAnsi"/>
+          <w:sz w:val="24"/>
+          <w:szCs w:val="24"/>
+        </w:rPr>
+        <w:t>on our own personal machines</w:t>
+      </w:r>
+      <w:r>
+        <w:rPr>
+          <w:rFonts w:asciiTheme="majorHAnsi" w:eastAsia="Times New Roman" w:hAnsiTheme="majorHAnsi" w:cstheme="majorHAnsi"/>
+          <w:sz w:val="24"/>
+          <w:szCs w:val="24"/>
+        </w:rPr>
+        <w:t xml:space="preserve">. </w:t>
+      </w:r>
+      <w:r>
+        <w:rPr>
+          <w:rFonts w:asciiTheme="majorHAnsi" w:eastAsia="Times New Roman" w:hAnsiTheme="majorHAnsi" w:cstheme="majorHAnsi"/>
+          <w:sz w:val="24"/>
+          <w:szCs w:val="24"/>
+        </w:rPr>
+        <w:t xml:space="preserve">We then proceeded to test the complete </w:t>
+      </w:r>
+      <w:r>
+        <w:rPr>
+          <w:rFonts w:asciiTheme="majorHAnsi" w:eastAsia="Times New Roman" w:hAnsiTheme="majorHAnsi" w:cstheme="majorHAnsi"/>
+          <w:sz w:val="24"/>
+          <w:szCs w:val="24"/>
+        </w:rPr>
+        <w:t xml:space="preserve">application </w:t>
+      </w:r>
+      <w:r>
+        <w:rPr>
+          <w:rFonts w:asciiTheme="majorHAnsi" w:eastAsia="Times New Roman" w:hAnsiTheme="majorHAnsi" w:cstheme="majorHAnsi"/>
+          <w:sz w:val="24"/>
+          <w:szCs w:val="24"/>
+        </w:rPr>
+        <w:t>on</w:t>
+      </w:r>
+      <w:r>
+        <w:rPr>
+          <w:rFonts w:asciiTheme="majorHAnsi" w:eastAsia="Times New Roman" w:hAnsiTheme="majorHAnsi" w:cstheme="majorHAnsi"/>
+          <w:sz w:val="24"/>
+          <w:szCs w:val="24"/>
+        </w:rPr>
+        <w:t xml:space="preserve"> different loads (</w:t>
+      </w:r>
+      <w:r>
+        <w:rPr>
+          <w:rFonts w:asciiTheme="majorHAnsi" w:eastAsia="Times New Roman" w:hAnsiTheme="majorHAnsi" w:cstheme="majorHAnsi"/>
+          <w:sz w:val="24"/>
+          <w:szCs w:val="24"/>
+        </w:rPr>
+        <w:t xml:space="preserve">ranging from </w:t>
+      </w:r>
+      <w:r>
+        <w:rPr>
+          <w:rFonts w:asciiTheme="majorHAnsi" w:eastAsia="Times New Roman" w:hAnsiTheme="majorHAnsi" w:cstheme="majorHAnsi"/>
+          <w:sz w:val="24"/>
+          <w:szCs w:val="24"/>
+        </w:rPr>
+        <w:t>1 to 300 images) and different input format</w:t>
+      </w:r>
+      <w:r>
+        <w:rPr>
+          <w:rFonts w:asciiTheme="majorHAnsi" w:eastAsia="Times New Roman" w:hAnsiTheme="majorHAnsi" w:cstheme="majorHAnsi"/>
+          <w:sz w:val="24"/>
+          <w:szCs w:val="24"/>
+        </w:rPr>
+        <w:t>s</w:t>
+      </w:r>
+      <w:r>
+        <w:rPr>
+          <w:rFonts w:asciiTheme="majorHAnsi" w:eastAsia="Times New Roman" w:hAnsiTheme="majorHAnsi" w:cstheme="majorHAnsi"/>
+          <w:sz w:val="24"/>
+          <w:szCs w:val="24"/>
+        </w:rPr>
+        <w:t xml:space="preserve"> (.jpeg and .png)</w:t>
+      </w:r>
+      <w:r>
+        <w:rPr>
+          <w:rFonts w:asciiTheme="majorHAnsi" w:eastAsia="Times New Roman" w:hAnsiTheme="majorHAnsi" w:cstheme="majorHAnsi"/>
+          <w:sz w:val="24"/>
+          <w:szCs w:val="24"/>
+        </w:rPr>
+        <w:t xml:space="preserve"> on personal EC2 instances created using </w:t>
+      </w:r>
+      <w:r>
+        <w:rPr>
+          <w:rFonts w:asciiTheme="majorHAnsi" w:eastAsia="Times New Roman" w:hAnsiTheme="majorHAnsi" w:cstheme="majorHAnsi"/>
+          <w:sz w:val="24"/>
+          <w:szCs w:val="24"/>
+        </w:rPr>
+        <w:t>our AWS credentials</w:t>
+      </w:r>
+      <w:r>
+        <w:rPr>
+          <w:rFonts w:asciiTheme="majorHAnsi" w:eastAsia="Times New Roman" w:hAnsiTheme="majorHAnsi" w:cstheme="majorHAnsi"/>
+          <w:sz w:val="24"/>
+          <w:szCs w:val="24"/>
+        </w:rPr>
+        <w:t>.</w:t>
+      </w:r>
+    </w:p>
+    <w:p>
+      <w:pPr>
+        <w:pStyle w:val="ListParagraph"/>
+        <w:numPr>
+          <w:ilvl w:val="1"/>
+          <w:numId w:val="6"/>
+        </w:numPr>
+        <w:ind w:leftChars="0" w:firstLineChars="0"/>
+        <w:rPr>
+          <w:rFonts w:asciiTheme="majorHAnsi" w:eastAsia="Times New Roman" w:hAnsiTheme="majorHAnsi" w:cstheme="majorHAnsi"/>
           <w:i/>
           <w:iCs/>
           <w:sz w:val="28"/>
           <w:szCs w:val="28"/>
         </w:rPr>
       </w:pPr>
-    </w:p>
-    <w:p>
-      <w:pPr>
-        <w:ind w:leftChars="0" w:left="0" w:firstLineChars="0" w:firstLine="0"/>
-        <w:rPr>
-          <w:rFonts w:ascii="Times New Roman" w:eastAsia="Times New Roman" w:hAnsi="Times New Roman" w:cs="Times New Roman"/>
+      <w:r>
+        <w:rPr>
+          <w:rFonts w:asciiTheme="majorHAnsi" w:eastAsia="Times New Roman" w:hAnsiTheme="majorHAnsi" w:cstheme="majorHAnsi"/>
+          <w:b/>
+          <w:bCs/>
           <w:i/>
           <w:iCs/>
           <w:sz w:val="28"/>
           <w:szCs w:val="28"/>
         </w:rPr>
-      </w:pPr>
-    </w:p>
-    <w:p>
-      <w:pPr>
-        <w:ind w:leftChars="0" w:left="0" w:firstLineChars="0" w:firstLine="0"/>
-        <w:rPr>
-          <w:rFonts w:ascii="Times New Roman" w:eastAsia="Times New Roman" w:hAnsi="Times New Roman" w:cs="Times New Roman"/>
+        <w:t>Driving the</w:t>
+      </w:r>
+      <w:r>
+        <w:rPr>
+          <w:rFonts w:asciiTheme="majorHAnsi" w:eastAsia="Times New Roman" w:hAnsiTheme="majorHAnsi" w:cstheme="majorHAnsi"/>
+          <w:b/>
+          <w:bCs/>
           <w:i/>
           <w:iCs/>
           <w:sz w:val="28"/>
           <w:szCs w:val="28"/>
         </w:rPr>
-      </w:pPr>
-    </w:p>
-    <w:p>
-      <w:pPr>
-        <w:ind w:leftChars="0" w:left="0" w:firstLineChars="0" w:firstLine="0"/>
-        <w:rPr>
-          <w:rFonts w:ascii="Times New Roman" w:eastAsia="Times New Roman" w:hAnsi="Times New Roman" w:cs="Times New Roman"/>
+        <w:t xml:space="preserve"> development</w:t>
+      </w:r>
+      <w:r>
+        <w:rPr>
+          <w:rFonts w:asciiTheme="majorHAnsi" w:eastAsia="Times New Roman" w:hAnsiTheme="majorHAnsi" w:cstheme="majorHAnsi"/>
           <w:i/>
           <w:iCs/>
           <w:sz w:val="28"/>
           <w:szCs w:val="28"/>
         </w:rPr>
-      </w:pPr>
-    </w:p>
-    <w:p>
-      <w:pPr>
-        <w:pStyle w:val="ListParagraph"/>
-        <w:numPr>
-          <w:ilvl w:val="0"/>
-          <w:numId w:val="6"/>
-        </w:numPr>
-        <w:ind w:leftChars="0" w:firstLineChars="0"/>
-        <w:rPr>
-          <w:rFonts w:ascii="Times New Roman" w:eastAsia="Times New Roman" w:hAnsi="Times New Roman" w:cs="Times New Roman"/>
+        <w:t xml:space="preserve">: </w:t>
+      </w:r>
+      <w:r>
+        <w:rPr>
+          <w:rFonts w:asciiTheme="majorHAnsi" w:eastAsia="Times New Roman" w:hAnsiTheme="majorHAnsi" w:cstheme="majorHAnsi"/>
+          <w:sz w:val="24"/>
+          <w:szCs w:val="24"/>
+        </w:rPr>
+        <w:t>I set up the project directory, GIT repository</w:t>
+      </w:r>
+      <w:r>
+        <w:rPr>
+          <w:rFonts w:asciiTheme="majorHAnsi" w:eastAsia="Times New Roman" w:hAnsiTheme="majorHAnsi" w:cstheme="majorHAnsi"/>
+          <w:sz w:val="24"/>
+          <w:szCs w:val="24"/>
+        </w:rPr>
+        <w:t xml:space="preserve"> and</w:t>
+      </w:r>
+      <w:r>
+        <w:rPr>
+          <w:rFonts w:asciiTheme="majorHAnsi" w:eastAsia="Times New Roman" w:hAnsiTheme="majorHAnsi" w:cstheme="majorHAnsi"/>
+          <w:sz w:val="24"/>
+          <w:szCs w:val="24"/>
+        </w:rPr>
+        <w:t xml:space="preserve"> </w:t>
+      </w:r>
+      <w:r>
+        <w:rPr>
+          <w:rFonts w:asciiTheme="majorHAnsi" w:eastAsia="Times New Roman" w:hAnsiTheme="majorHAnsi" w:cstheme="majorHAnsi"/>
+          <w:sz w:val="24"/>
+          <w:szCs w:val="24"/>
+        </w:rPr>
+        <w:t>w</w:t>
+      </w:r>
+      <w:r>
+        <w:rPr>
+          <w:rFonts w:asciiTheme="majorHAnsi" w:eastAsia="Times New Roman" w:hAnsiTheme="majorHAnsi" w:cstheme="majorHAnsi"/>
+          <w:sz w:val="24"/>
+          <w:szCs w:val="24"/>
+        </w:rPr>
+        <w:t xml:space="preserve">orkflow, </w:t>
+      </w:r>
+      <w:r>
+        <w:rPr>
+          <w:rFonts w:asciiTheme="majorHAnsi" w:eastAsia="Times New Roman" w:hAnsiTheme="majorHAnsi" w:cstheme="majorHAnsi"/>
+          <w:sz w:val="24"/>
+          <w:szCs w:val="24"/>
+        </w:rPr>
+        <w:t>o</w:t>
+      </w:r>
+      <w:r>
+        <w:rPr>
+          <w:rFonts w:asciiTheme="majorHAnsi" w:eastAsia="Times New Roman" w:hAnsiTheme="majorHAnsi" w:cstheme="majorHAnsi"/>
+          <w:sz w:val="24"/>
+          <w:szCs w:val="24"/>
+        </w:rPr>
+        <w:t>rder of implementation of components,</w:t>
+      </w:r>
+      <w:r>
+        <w:rPr>
+          <w:rFonts w:asciiTheme="majorHAnsi" w:eastAsia="Times New Roman" w:hAnsiTheme="majorHAnsi" w:cstheme="majorHAnsi"/>
+          <w:sz w:val="24"/>
+          <w:szCs w:val="24"/>
+        </w:rPr>
+        <w:t xml:space="preserve"> </w:t>
+      </w:r>
+      <w:r>
+        <w:rPr>
+          <w:rFonts w:asciiTheme="majorHAnsi" w:eastAsia="Times New Roman" w:hAnsiTheme="majorHAnsi" w:cstheme="majorHAnsi"/>
+          <w:sz w:val="24"/>
+          <w:szCs w:val="24"/>
+        </w:rPr>
+        <w:t>p</w:t>
+      </w:r>
+      <w:r>
+        <w:rPr>
+          <w:rFonts w:asciiTheme="majorHAnsi" w:eastAsia="Times New Roman" w:hAnsiTheme="majorHAnsi" w:cstheme="majorHAnsi"/>
+          <w:sz w:val="24"/>
+          <w:szCs w:val="24"/>
+        </w:rPr>
+        <w:t xml:space="preserve">roject tracking using issues, </w:t>
+      </w:r>
+      <w:r>
+        <w:rPr>
+          <w:rFonts w:asciiTheme="majorHAnsi" w:eastAsia="Times New Roman" w:hAnsiTheme="majorHAnsi" w:cstheme="majorHAnsi"/>
+          <w:sz w:val="24"/>
+          <w:szCs w:val="24"/>
+        </w:rPr>
+        <w:t>p</w:t>
+      </w:r>
+      <w:r>
+        <w:rPr>
+          <w:rFonts w:asciiTheme="majorHAnsi" w:eastAsia="Times New Roman" w:hAnsiTheme="majorHAnsi" w:cstheme="majorHAnsi"/>
+          <w:sz w:val="24"/>
+          <w:szCs w:val="24"/>
+        </w:rPr>
+        <w:t xml:space="preserve">ull requests, </w:t>
+      </w:r>
+      <w:r>
+        <w:rPr>
+          <w:rFonts w:asciiTheme="majorHAnsi" w:eastAsia="Times New Roman" w:hAnsiTheme="majorHAnsi" w:cstheme="majorHAnsi"/>
+          <w:sz w:val="24"/>
+          <w:szCs w:val="24"/>
+        </w:rPr>
+        <w:t>p</w:t>
+      </w:r>
+      <w:r>
+        <w:rPr>
+          <w:rFonts w:asciiTheme="majorHAnsi" w:eastAsia="Times New Roman" w:hAnsiTheme="majorHAnsi" w:cstheme="majorHAnsi"/>
+          <w:sz w:val="24"/>
+          <w:szCs w:val="24"/>
+        </w:rPr>
+        <w:t>eer code review</w:t>
+      </w:r>
+      <w:r>
+        <w:rPr>
+          <w:rFonts w:asciiTheme="majorHAnsi" w:eastAsia="Times New Roman" w:hAnsiTheme="majorHAnsi" w:cstheme="majorHAnsi"/>
+          <w:sz w:val="24"/>
+          <w:szCs w:val="24"/>
+        </w:rPr>
+        <w:t xml:space="preserve"> and so on.</w:t>
+      </w:r>
+      <w:r>
+        <w:rPr>
+          <w:rFonts w:asciiTheme="majorHAnsi" w:eastAsia="Times New Roman" w:hAnsiTheme="majorHAnsi" w:cstheme="majorHAnsi"/>
+          <w:sz w:val="24"/>
+          <w:szCs w:val="24"/>
+        </w:rPr>
+        <w:t xml:space="preserve"> </w:t>
+      </w:r>
+    </w:p>
+    <w:p>
+      <w:pPr>
+        <w:ind w:leftChars="0" w:left="0" w:firstLineChars="0" w:firstLine="0"/>
+        <w:rPr>
+          <w:rFonts w:asciiTheme="majorHAnsi" w:eastAsia="Times New Roman" w:hAnsiTheme="majorHAnsi" w:cstheme="majorHAnsi"/>
           <w:i/>
           <w:iCs/>
           <w:sz w:val="28"/>
           <w:szCs w:val="28"/>
         </w:rPr>
       </w:pPr>
-      <w:r>
-        <w:rPr>
-          <w:rFonts w:ascii="Times New Roman" w:eastAsia="Times New Roman" w:hAnsi="Times New Roman" w:cs="Times New Roman"/>
+    </w:p>
+    <w:p>
+      <w:pPr>
+        <w:ind w:leftChars="0" w:left="0" w:firstLineChars="0" w:firstLine="0"/>
+        <w:rPr>
+          <w:rFonts w:asciiTheme="majorHAnsi" w:eastAsia="Times New Roman" w:hAnsiTheme="majorHAnsi" w:cstheme="majorHAnsi"/>
           <w:i/>
           <w:iCs/>
           <w:sz w:val="28"/>
           <w:szCs w:val="28"/>
         </w:rPr>
-        <w:t>Shreya Patel</w:t>
-      </w:r>
-    </w:p>
-    <w:p>
-      <w:pPr>
-        <w:pStyle w:val="ListParagraph"/>
-        <w:numPr>
-          <w:ilvl w:val="1"/>
-          <w:numId w:val="6"/>
-        </w:numPr>
-        <w:ind w:leftChars="0" w:firstLineChars="0"/>
-        <w:rPr>
-          <w:rFonts w:ascii="Times New Roman" w:eastAsia="Times New Roman" w:hAnsi="Times New Roman" w:cs="Times New Roman"/>
+      </w:pPr>
+    </w:p>
+    <w:p>
+      <w:pPr>
+        <w:ind w:leftChars="0" w:left="0" w:firstLineChars="0" w:firstLine="0"/>
+        <w:rPr>
+          <w:rFonts w:asciiTheme="majorHAnsi" w:eastAsia="Times New Roman" w:hAnsiTheme="majorHAnsi" w:cstheme="majorHAnsi"/>
           <w:i/>
           <w:iCs/>
           <w:sz w:val="28"/>
           <w:szCs w:val="28"/>
         </w:rPr>
       </w:pPr>
-      <w:r>
-        <w:rPr>
-          <w:rFonts w:ascii="Times New Roman" w:eastAsia="Times New Roman" w:hAnsi="Times New Roman" w:cs="Times New Roman"/>
+    </w:p>
+    <w:p>
+      <w:pPr>
+        <w:ind w:leftChars="0" w:left="0" w:firstLineChars="0" w:firstLine="0"/>
+        <w:rPr>
+          <w:rFonts w:asciiTheme="majorHAnsi" w:eastAsia="Times New Roman" w:hAnsiTheme="majorHAnsi" w:cstheme="majorHAnsi"/>
           <w:i/>
           <w:iCs/>
           <w:sz w:val="28"/>
           <w:szCs w:val="28"/>
         </w:rPr>
-        <w:t>Design:</w:t>
-      </w:r>
-    </w:p>
-    <w:p>
-      <w:pPr>
-        <w:pStyle w:val="ListParagraph"/>
-        <w:numPr>
-          <w:ilvl w:val="1"/>
-          <w:numId w:val="6"/>
-        </w:numPr>
-        <w:ind w:leftChars="0" w:firstLineChars="0"/>
-        <w:rPr>
-          <w:rFonts w:ascii="Times New Roman" w:eastAsia="Times New Roman" w:hAnsi="Times New Roman" w:cs="Times New Roman"/>
+      </w:pPr>
+    </w:p>
+    <w:p>
+      <w:pPr>
+        <w:ind w:leftChars="0" w:left="0" w:firstLineChars="0" w:firstLine="0"/>
+        <w:rPr>
+          <w:rFonts w:asciiTheme="majorHAnsi" w:eastAsia="Times New Roman" w:hAnsiTheme="majorHAnsi" w:cstheme="majorHAnsi"/>
           <w:i/>
           <w:iCs/>
           <w:sz w:val="28"/>
           <w:szCs w:val="28"/>
         </w:rPr>
       </w:pPr>
-      <w:r>
-        <w:rPr>
-          <w:rFonts w:ascii="Times New Roman" w:eastAsia="Times New Roman" w:hAnsi="Times New Roman" w:cs="Times New Roman"/>
+    </w:p>
+    <w:p>
+      <w:pPr>
+        <w:pStyle w:val="ListParagraph"/>
+        <w:numPr>
+          <w:ilvl w:val="0"/>
+          <w:numId w:val="6"/>
+        </w:numPr>
+        <w:ind w:leftChars="0" w:firstLineChars="0"/>
+        <w:rPr>
+          <w:rFonts w:asciiTheme="majorHAnsi" w:eastAsia="Times New Roman" w:hAnsiTheme="majorHAnsi" w:cstheme="majorHAnsi"/>
           <w:i/>
           <w:iCs/>
           <w:sz w:val="28"/>
           <w:szCs w:val="28"/>
         </w:rPr>
-        <w:t>Implementation:</w:t>
-      </w:r>
-    </w:p>
-    <w:p>
-      <w:pPr>
-        <w:pStyle w:val="ListParagraph"/>
-        <w:numPr>
-          <w:ilvl w:val="1"/>
-          <w:numId w:val="6"/>
-        </w:numPr>
-        <w:ind w:leftChars="0" w:firstLineChars="0"/>
-        <w:rPr>
-          <w:rFonts w:ascii="Times New Roman" w:eastAsia="Times New Roman" w:hAnsi="Times New Roman" w:cs="Times New Roman"/>
+      </w:pPr>
+      <w:r>
+        <w:rPr>
+          <w:rFonts w:asciiTheme="majorHAnsi" w:eastAsia="Times New Roman" w:hAnsiTheme="majorHAnsi" w:cstheme="majorHAnsi"/>
           <w:i/>
           <w:iCs/>
           <w:sz w:val="28"/>
           <w:szCs w:val="28"/>
         </w:rPr>
-      </w:pPr>
-      <w:r>
-        <w:rPr>
-          <w:rFonts w:ascii="Times New Roman" w:eastAsia="Times New Roman" w:hAnsi="Times New Roman" w:cs="Times New Roman"/>
+        <w:lastRenderedPageBreak/>
+        <w:t>Shreya Patel</w:t>
+      </w:r>
+    </w:p>
+    <w:p>
+      <w:pPr>
+        <w:pStyle w:val="ListParagraph"/>
+        <w:numPr>
+          <w:ilvl w:val="1"/>
+          <w:numId w:val="6"/>
+        </w:numPr>
+        <w:ind w:leftChars="0" w:firstLineChars="0"/>
+        <w:rPr>
+          <w:rFonts w:asciiTheme="majorHAnsi" w:eastAsia="Times New Roman" w:hAnsiTheme="majorHAnsi" w:cstheme="majorHAnsi"/>
           <w:i/>
           <w:iCs/>
           <w:sz w:val="28"/>
           <w:szCs w:val="28"/>
         </w:rPr>
-        <w:t>Testing:</w:t>
-      </w:r>
-    </w:p>
-    <w:p>
-      <w:pPr>
-        <w:pStyle w:val="ListParagraph"/>
-        <w:numPr>
-          <w:ilvl w:val="0"/>
-          <w:numId w:val="6"/>
-        </w:numPr>
-        <w:ind w:leftChars="0" w:firstLineChars="0"/>
-        <w:rPr>
-          <w:rFonts w:ascii="Times New Roman" w:eastAsia="Times New Roman" w:hAnsi="Times New Roman" w:cs="Times New Roman"/>
+      </w:pPr>
+      <w:r>
+        <w:rPr>
+          <w:rFonts w:asciiTheme="majorHAnsi" w:eastAsia="Times New Roman" w:hAnsiTheme="majorHAnsi" w:cstheme="majorHAnsi"/>
           <w:i/>
           <w:iCs/>
           <w:sz w:val="28"/>
           <w:szCs w:val="28"/>
         </w:rPr>
-      </w:pPr>
-      <w:r>
-        <w:rPr>
-          <w:rFonts w:ascii="Times New Roman" w:eastAsia="Times New Roman" w:hAnsi="Times New Roman" w:cs="Times New Roman"/>
+        <w:t>Design:</w:t>
+      </w:r>
+    </w:p>
+    <w:p>
+      <w:pPr>
+        <w:pStyle w:val="ListParagraph"/>
+        <w:numPr>
+          <w:ilvl w:val="1"/>
+          <w:numId w:val="6"/>
+        </w:numPr>
+        <w:ind w:leftChars="0" w:firstLineChars="0"/>
+        <w:rPr>
+          <w:rFonts w:asciiTheme="majorHAnsi" w:eastAsia="Times New Roman" w:hAnsiTheme="majorHAnsi" w:cstheme="majorHAnsi"/>
           <w:i/>
           <w:iCs/>
           <w:sz w:val="28"/>
           <w:szCs w:val="28"/>
         </w:rPr>
-        <w:t>Sai Srinivas</w:t>
-      </w:r>
-    </w:p>
-    <w:p>
-      <w:pPr>
-        <w:pStyle w:val="ListParagraph"/>
-        <w:numPr>
-          <w:ilvl w:val="1"/>
-          <w:numId w:val="6"/>
-        </w:numPr>
-        <w:ind w:leftChars="0" w:firstLineChars="0"/>
-        <w:rPr>
-          <w:rFonts w:ascii="Times New Roman" w:eastAsia="Times New Roman" w:hAnsi="Times New Roman" w:cs="Times New Roman"/>
+      </w:pPr>
+      <w:r>
+        <w:rPr>
+          <w:rFonts w:asciiTheme="majorHAnsi" w:eastAsia="Times New Roman" w:hAnsiTheme="majorHAnsi" w:cstheme="majorHAnsi"/>
           <w:i/>
           <w:iCs/>
           <w:sz w:val="28"/>
           <w:szCs w:val="28"/>
         </w:rPr>
-      </w:pPr>
-      <w:r>
-        <w:rPr>
-          <w:rFonts w:ascii="Times New Roman" w:eastAsia="Times New Roman" w:hAnsi="Times New Roman" w:cs="Times New Roman"/>
+        <w:t>Implementation:</w:t>
+      </w:r>
+    </w:p>
+    <w:p>
+      <w:pPr>
+        <w:pStyle w:val="ListParagraph"/>
+        <w:numPr>
+          <w:ilvl w:val="1"/>
+          <w:numId w:val="6"/>
+        </w:numPr>
+        <w:ind w:leftChars="0" w:firstLineChars="0"/>
+        <w:rPr>
+          <w:rFonts w:asciiTheme="majorHAnsi" w:eastAsia="Times New Roman" w:hAnsiTheme="majorHAnsi" w:cstheme="majorHAnsi"/>
           <w:i/>
           <w:iCs/>
           <w:sz w:val="28"/>
           <w:szCs w:val="28"/>
         </w:rPr>
-        <w:t>Design:</w:t>
-      </w:r>
-    </w:p>
-    <w:p>
-      <w:pPr>
-        <w:pStyle w:val="ListParagraph"/>
-        <w:numPr>
-          <w:ilvl w:val="1"/>
-          <w:numId w:val="6"/>
-        </w:numPr>
-        <w:ind w:leftChars="0" w:firstLineChars="0"/>
-        <w:rPr>
-          <w:rFonts w:ascii="Times New Roman" w:eastAsia="Times New Roman" w:hAnsi="Times New Roman" w:cs="Times New Roman"/>
+      </w:pPr>
+      <w:r>
+        <w:rPr>
+          <w:rFonts w:asciiTheme="majorHAnsi" w:eastAsia="Times New Roman" w:hAnsiTheme="majorHAnsi" w:cstheme="majorHAnsi"/>
           <w:i/>
           <w:iCs/>
           <w:sz w:val="28"/>
           <w:szCs w:val="28"/>
         </w:rPr>
-      </w:pPr>
-      <w:r>
-        <w:rPr>
-          <w:rFonts w:ascii="Times New Roman" w:eastAsia="Times New Roman" w:hAnsi="Times New Roman" w:cs="Times New Roman"/>
+        <w:t>Testing:</w:t>
+      </w:r>
+    </w:p>
+    <w:p>
+      <w:pPr>
+        <w:pStyle w:val="ListParagraph"/>
+        <w:numPr>
+          <w:ilvl w:val="0"/>
+          <w:numId w:val="6"/>
+        </w:numPr>
+        <w:ind w:leftChars="0" w:firstLineChars="0"/>
+        <w:rPr>
+          <w:rFonts w:asciiTheme="majorHAnsi" w:eastAsia="Times New Roman" w:hAnsiTheme="majorHAnsi" w:cstheme="majorHAnsi"/>
           <w:i/>
           <w:iCs/>
           <w:sz w:val="28"/>
           <w:szCs w:val="28"/>
         </w:rPr>
-        <w:t>Implementation:</w:t>
-      </w:r>
-    </w:p>
-    <w:p>
-      <w:pPr>
-        <w:pStyle w:val="ListParagraph"/>
-        <w:numPr>
-          <w:ilvl w:val="1"/>
-          <w:numId w:val="6"/>
-        </w:numPr>
-        <w:ind w:leftChars="0" w:firstLineChars="0"/>
-        <w:rPr>
-          <w:rFonts w:ascii="Times New Roman" w:eastAsia="Times New Roman" w:hAnsi="Times New Roman" w:cs="Times New Roman"/>
+      </w:pPr>
+      <w:r>
+        <w:rPr>
+          <w:rFonts w:asciiTheme="majorHAnsi" w:eastAsia="Times New Roman" w:hAnsiTheme="majorHAnsi" w:cstheme="majorHAnsi"/>
           <w:i/>
           <w:iCs/>
           <w:sz w:val="28"/>
           <w:szCs w:val="28"/>
         </w:rPr>
-      </w:pPr>
-      <w:r>
-        <w:rPr>
-          <w:rFonts w:ascii="Times New Roman" w:eastAsia="Times New Roman" w:hAnsi="Times New Roman" w:cs="Times New Roman"/>
+        <w:t>Sai Srinivas</w:t>
+      </w:r>
+    </w:p>
+    <w:p>
+      <w:pPr>
+        <w:pStyle w:val="ListParagraph"/>
+        <w:numPr>
+          <w:ilvl w:val="1"/>
+          <w:numId w:val="6"/>
+        </w:numPr>
+        <w:ind w:leftChars="0" w:firstLineChars="0"/>
+        <w:rPr>
+          <w:rFonts w:asciiTheme="majorHAnsi" w:eastAsia="Times New Roman" w:hAnsiTheme="majorHAnsi" w:cstheme="majorHAnsi"/>
+          <w:i/>
+          <w:iCs/>
+          <w:sz w:val="28"/>
+          <w:szCs w:val="28"/>
+        </w:rPr>
+      </w:pPr>
+      <w:r>
+        <w:rPr>
+          <w:rFonts w:asciiTheme="majorHAnsi" w:eastAsia="Times New Roman" w:hAnsiTheme="majorHAnsi" w:cstheme="majorHAnsi"/>
+          <w:i/>
+          <w:iCs/>
+          <w:sz w:val="28"/>
+          <w:szCs w:val="28"/>
+        </w:rPr>
+        <w:t>Design:</w:t>
+      </w:r>
+    </w:p>
+    <w:p>
+      <w:pPr>
+        <w:pStyle w:val="ListParagraph"/>
+        <w:numPr>
+          <w:ilvl w:val="1"/>
+          <w:numId w:val="6"/>
+        </w:numPr>
+        <w:ind w:leftChars="0" w:firstLineChars="0"/>
+        <w:rPr>
+          <w:rFonts w:asciiTheme="majorHAnsi" w:eastAsia="Times New Roman" w:hAnsiTheme="majorHAnsi" w:cstheme="majorHAnsi"/>
+          <w:i/>
+          <w:iCs/>
+          <w:sz w:val="28"/>
+          <w:szCs w:val="28"/>
+        </w:rPr>
+      </w:pPr>
+      <w:r>
+        <w:rPr>
+          <w:rFonts w:asciiTheme="majorHAnsi" w:eastAsia="Times New Roman" w:hAnsiTheme="majorHAnsi" w:cstheme="majorHAnsi"/>
+          <w:i/>
+          <w:iCs/>
+          <w:sz w:val="28"/>
+          <w:szCs w:val="28"/>
+        </w:rPr>
+        <w:t>Implementation:</w:t>
+      </w:r>
+    </w:p>
+    <w:p>
+      <w:pPr>
+        <w:pStyle w:val="ListParagraph"/>
+        <w:numPr>
+          <w:ilvl w:val="1"/>
+          <w:numId w:val="6"/>
+        </w:numPr>
+        <w:ind w:leftChars="0" w:firstLineChars="0"/>
+        <w:rPr>
+          <w:rFonts w:asciiTheme="majorHAnsi" w:eastAsia="Times New Roman" w:hAnsiTheme="majorHAnsi" w:cstheme="majorHAnsi"/>
+          <w:i/>
+          <w:iCs/>
+          <w:sz w:val="28"/>
+          <w:szCs w:val="28"/>
+        </w:rPr>
+      </w:pPr>
+      <w:r>
+        <w:rPr>
+          <w:rFonts w:asciiTheme="majorHAnsi" w:eastAsia="Times New Roman" w:hAnsiTheme="majorHAnsi" w:cstheme="majorHAnsi"/>
           <w:i/>
           <w:iCs/>
           <w:sz w:val="28"/>

</xml_diff>